<commit_message>
JavaDoc generiert und Protokoll erweitert
</commit_message>
<xml_diff>
--- a/Angabe.docx
+++ b/Angabe.docx
@@ -44,7 +44,47 @@
           <w:szCs w:val="24"/>
           <w:lang w:eastAsia="de-AT"/>
         </w:rPr>
-        <w:t>Erstelle ein Java-Programm, dass Connection-Parameter und einen Datenbanknamen auf der Kommandozeile entgegennimmt und die Struktur der Datenbank als EER-Diagramm und Relationenmodell ausgibt (in Dateien geeigneten Formats, also z.B. PNG für das EER und TXT für das RM)</w:t>
+        <w:t xml:space="preserve">Erstelle ein Java-Programm, </w:t>
+      </w:r>
+      <w:proofErr w:type="gramStart"/>
+      <w:r>
+        <w:rPr>
+          <w:rFonts w:eastAsia="Times New Roman" w:cs="Times New Roman"/>
+          <w:sz w:val="24"/>
+          <w:szCs w:val="24"/>
+          <w:lang w:eastAsia="de-AT"/>
+        </w:rPr>
+        <w:t>dass</w:t>
+      </w:r>
+      <w:proofErr w:type="gramEnd"/>
+      <w:r>
+        <w:rPr>
+          <w:rFonts w:eastAsia="Times New Roman" w:cs="Times New Roman"/>
+          <w:sz w:val="24"/>
+          <w:szCs w:val="24"/>
+          <w:lang w:eastAsia="de-AT"/>
+        </w:rPr>
+        <w:t xml:space="preserve"> Connection-Parameter und einen Datenbanknamen auf der Kommandozeile entgegennimmt und die Struktur der Datenbank als EER-Diagramm und </w:t>
+      </w:r>
+      <w:proofErr w:type="spellStart"/>
+      <w:r>
+        <w:rPr>
+          <w:rFonts w:eastAsia="Times New Roman" w:cs="Times New Roman"/>
+          <w:sz w:val="24"/>
+          <w:szCs w:val="24"/>
+          <w:lang w:eastAsia="de-AT"/>
+        </w:rPr>
+        <w:t>Relationenmodell</w:t>
+      </w:r>
+      <w:proofErr w:type="spellEnd"/>
+      <w:r>
+        <w:rPr>
+          <w:rFonts w:eastAsia="Times New Roman" w:cs="Times New Roman"/>
+          <w:sz w:val="24"/>
+          <w:szCs w:val="24"/>
+          <w:lang w:eastAsia="de-AT"/>
+        </w:rPr>
+        <w:t xml:space="preserve"> ausgibt (in Dateien geeigneten Formats, also z.B. PNG für das EER und TXT für das RM)</w:t>
       </w:r>
     </w:p>
     <w:p>
@@ -64,7 +104,47 @@
           <w:szCs w:val="24"/>
           <w:lang w:eastAsia="de-AT"/>
         </w:rPr>
-        <w:t>Verwende dazu u.A. das ResultSetMetaData-Interface, das Methoden zur Bestimmung von Metadaten zur Verfügung stellt.</w:t>
+        <w:t xml:space="preserve">Verwende dazu </w:t>
+      </w:r>
+      <w:proofErr w:type="spellStart"/>
+      <w:r>
+        <w:rPr>
+          <w:rFonts w:eastAsia="Times New Roman" w:cs="Times New Roman"/>
+          <w:sz w:val="24"/>
+          <w:szCs w:val="24"/>
+          <w:lang w:eastAsia="de-AT"/>
+        </w:rPr>
+        <w:t>u.A.</w:t>
+      </w:r>
+      <w:proofErr w:type="spellEnd"/>
+      <w:r>
+        <w:rPr>
+          <w:rFonts w:eastAsia="Times New Roman" w:cs="Times New Roman"/>
+          <w:sz w:val="24"/>
+          <w:szCs w:val="24"/>
+          <w:lang w:eastAsia="de-AT"/>
+        </w:rPr>
+        <w:t xml:space="preserve"> das </w:t>
+      </w:r>
+      <w:proofErr w:type="spellStart"/>
+      <w:r>
+        <w:rPr>
+          <w:rFonts w:eastAsia="Times New Roman" w:cs="Times New Roman"/>
+          <w:sz w:val="24"/>
+          <w:szCs w:val="24"/>
+          <w:lang w:eastAsia="de-AT"/>
+        </w:rPr>
+        <w:t>ResultSetMetaData</w:t>
+      </w:r>
+      <w:proofErr w:type="spellEnd"/>
+      <w:r>
+        <w:rPr>
+          <w:rFonts w:eastAsia="Times New Roman" w:cs="Times New Roman"/>
+          <w:sz w:val="24"/>
+          <w:szCs w:val="24"/>
+          <w:lang w:eastAsia="de-AT"/>
+        </w:rPr>
+        <w:t>-Interface, das Methoden zur Bestimmung von Metadaten zur Verfügung stellt.</w:t>
       </w:r>
     </w:p>
     <w:p>
@@ -84,7 +164,27 @@
           <w:szCs w:val="24"/>
           <w:lang w:eastAsia="de-AT"/>
         </w:rPr>
-        <w:t>Zum Zeichnen des EER-Diagramms kann eine beliebige Technik eingesetzt werden für die Java-Bibliotheken zur Verfügung stehen: Swing, HTML5, eine WebAPI, ... . Externe Programme dürfen nur soweit verwendet werden, als sich diese plattformunabhängig auf gleiche Weise ohne Aufwand (sowohl technisch als auch lizenzrechtlich!) einfach nutzen lassen. (also z.B. ein Visio-File generieren ist nicht ok, SVG ist ok, da für alle Plattformen geeignete Werkzeuge zur Verfügung stehen)</w:t>
+        <w:t xml:space="preserve">Zum Zeichnen des EER-Diagramms kann eine beliebige Technik eingesetzt werden für die Java-Bibliotheken zur Verfügung stehen: Swing, HTML5, eine </w:t>
+      </w:r>
+      <w:proofErr w:type="spellStart"/>
+      <w:r>
+        <w:rPr>
+          <w:rFonts w:eastAsia="Times New Roman" w:cs="Times New Roman"/>
+          <w:sz w:val="24"/>
+          <w:szCs w:val="24"/>
+          <w:lang w:eastAsia="de-AT"/>
+        </w:rPr>
+        <w:t>WebAPI</w:t>
+      </w:r>
+      <w:proofErr w:type="spellEnd"/>
+      <w:r>
+        <w:rPr>
+          <w:rFonts w:eastAsia="Times New Roman" w:cs="Times New Roman"/>
+          <w:sz w:val="24"/>
+          <w:szCs w:val="24"/>
+          <w:lang w:eastAsia="de-AT"/>
+        </w:rPr>
+        <w:t>, ... . Externe Programme dürfen nur soweit verwendet werden, als sich diese plattformunabhängig auf gleiche Weise ohne Aufwand (sowohl technisch als auch lizenzrechtlich!) einfach nutzen lassen. (also z.B. ein Visio-File generieren ist nicht ok, SVG ist ok, da für alle Plattformen geeignete Werkzeuge zur Verfügung stehen)</w:t>
       </w:r>
     </w:p>
     <w:p>
@@ -168,7 +268,27 @@
           <w:szCs w:val="24"/>
           <w:lang w:eastAsia="de-AT"/>
         </w:rPr>
-        <w:t>korrekte Syntax nach Chen, MinMax oder IDEFIX</w:t>
+        <w:t xml:space="preserve">korrekte Syntax nach Chen, </w:t>
+      </w:r>
+      <w:proofErr w:type="spellStart"/>
+      <w:r>
+        <w:rPr>
+          <w:rFonts w:eastAsia="Times New Roman" w:cs="Times New Roman"/>
+          <w:sz w:val="24"/>
+          <w:szCs w:val="24"/>
+          <w:lang w:eastAsia="de-AT"/>
+        </w:rPr>
+        <w:t>MinMax</w:t>
+      </w:r>
+      <w:proofErr w:type="spellEnd"/>
+      <w:r>
+        <w:rPr>
+          <w:rFonts w:eastAsia="Times New Roman" w:cs="Times New Roman"/>
+          <w:sz w:val="24"/>
+          <w:szCs w:val="24"/>
+          <w:lang w:eastAsia="de-AT"/>
+        </w:rPr>
+        <w:t xml:space="preserve"> oder IDEFIX</w:t>
       </w:r>
     </w:p>
     <w:p>
@@ -264,7 +384,27 @@
           <w:szCs w:val="24"/>
           <w:lang w:eastAsia="de-AT"/>
         </w:rPr>
-        <w:t>Beziehungen zwischen den Tabellen inklusive Kardinalitäten soweit durch Fremdschlüssel nachvollziehbar. Sind mehrere Interpretationen möglich, so ist nur ein (beliebiger) Fall umzusetzen: 1:n, 1:n schwach, 1:1</w:t>
+        <w:t xml:space="preserve">Beziehungen zwischen den Tabellen inklusive </w:t>
+      </w:r>
+      <w:proofErr w:type="spellStart"/>
+      <w:r>
+        <w:rPr>
+          <w:rFonts w:eastAsia="Times New Roman" w:cs="Times New Roman"/>
+          <w:sz w:val="24"/>
+          <w:szCs w:val="24"/>
+          <w:lang w:eastAsia="de-AT"/>
+        </w:rPr>
+        <w:t>Kardinalitäten</w:t>
+      </w:r>
+      <w:proofErr w:type="spellEnd"/>
+      <w:r>
+        <w:rPr>
+          <w:rFonts w:eastAsia="Times New Roman" w:cs="Times New Roman"/>
+          <w:sz w:val="24"/>
+          <w:szCs w:val="24"/>
+          <w:lang w:eastAsia="de-AT"/>
+        </w:rPr>
+        <w:t xml:space="preserve"> soweit durch Fremdschlüssel nachvollziehbar. Sind mehrere Interpretationen möglich, so ist nur ein (beliebiger) Fall umzusetzen: 1:n, 1:n schwach, 1:1</w:t>
       </w:r>
     </w:p>
     <w:p>
@@ -281,14 +421,25 @@
           <w:lang w:eastAsia="de-AT"/>
         </w:rPr>
       </w:pPr>
-      <w:r>
-        <w:rPr>
-          <w:rFonts w:eastAsia="Times New Roman" w:cs="Times New Roman"/>
-          <w:sz w:val="24"/>
-          <w:szCs w:val="24"/>
-          <w:lang w:eastAsia="de-AT"/>
-        </w:rPr>
-        <w:t>Kardinalitäten </w:t>
+      <w:proofErr w:type="spellStart"/>
+      <w:r>
+        <w:rPr>
+          <w:rFonts w:eastAsia="Times New Roman" w:cs="Times New Roman"/>
+          <w:sz w:val="24"/>
+          <w:szCs w:val="24"/>
+          <w:lang w:eastAsia="de-AT"/>
+        </w:rPr>
+        <w:t>Kardinalitäten</w:t>
+      </w:r>
+      <w:proofErr w:type="spellEnd"/>
+      <w:r>
+        <w:rPr>
+          <w:rFonts w:eastAsia="Times New Roman" w:cs="Times New Roman"/>
+          <w:sz w:val="24"/>
+          <w:szCs w:val="24"/>
+          <w:lang w:eastAsia="de-AT"/>
+        </w:rPr>
+        <w:t> </w:t>
       </w:r>
     </w:p>
     <w:p>
@@ -488,7 +639,15 @@
         </w:tabs>
       </w:pPr>
       <w:r>
-        <w:t xml:space="preserve">In dem test Skript wird </w:t>
+        <w:t xml:space="preserve">In dem </w:t>
+      </w:r>
+      <w:proofErr w:type="spellStart"/>
+      <w:r>
+        <w:t>test</w:t>
+      </w:r>
+      <w:proofErr w:type="spellEnd"/>
+      <w:r>
+        <w:t xml:space="preserve"> Skript wird </w:t>
       </w:r>
     </w:p>
     <w:p>
@@ -498,8 +657,29 @@
           <w:tab w:val="left" w:pos="3801"/>
         </w:tabs>
       </w:pPr>
-      <w:r>
-        <w:t>country CHAR(2) NOT NULL default '' REFERENCES countries(code),</w:t>
+      <w:proofErr w:type="spellStart"/>
+      <w:r>
+        <w:t>country</w:t>
+      </w:r>
+      <w:proofErr w:type="spellEnd"/>
+      <w:r>
+        <w:t xml:space="preserve"> CHAR(2) NOT NULL </w:t>
+      </w:r>
+      <w:proofErr w:type="spellStart"/>
+      <w:r>
+        <w:t>default</w:t>
+      </w:r>
+      <w:proofErr w:type="spellEnd"/>
+      <w:r>
+        <w:t xml:space="preserve"> '' REFERENCES countries(</w:t>
+      </w:r>
+      <w:proofErr w:type="spellStart"/>
+      <w:r>
+        <w:t>code</w:t>
+      </w:r>
+      <w:proofErr w:type="spellEnd"/>
+      <w:r>
+        <w:t>),</w:t>
       </w:r>
     </w:p>
     <w:p>
@@ -510,7 +690,15 @@
         </w:tabs>
       </w:pPr>
       <w:r>
-        <w:t>verwendet allerdings lassen sich die REFERENCES mit MetaDaten nicht auslesen.</w:t>
+        <w:t xml:space="preserve">verwendet allerdings lassen sich die REFERENCES mit </w:t>
+      </w:r>
+      <w:proofErr w:type="spellStart"/>
+      <w:r>
+        <w:t>MetaDaten</w:t>
+      </w:r>
+      <w:proofErr w:type="spellEnd"/>
+      <w:r>
+        <w:t xml:space="preserve"> nicht auslesen.</w:t>
       </w:r>
     </w:p>
     <w:p>
@@ -520,7 +708,31 @@
         </w:tabs>
       </w:pPr>
       <w:r>
-        <w:t xml:space="preserve"> Die Meta Daten wurden mit DatabaseMetaData ausgelesen. Hiermit lassen sich die Foreign Keys und deren Herkunft auslesen. </w:t>
+        <w:t xml:space="preserve"> Die </w:t>
+      </w:r>
+      <w:proofErr w:type="spellStart"/>
+      <w:r>
+        <w:t>Meta</w:t>
+      </w:r>
+      <w:proofErr w:type="spellEnd"/>
+      <w:r>
+        <w:t xml:space="preserve"> Daten wurden mit </w:t>
+      </w:r>
+      <w:proofErr w:type="spellStart"/>
+      <w:r>
+        <w:t>DatabaseMetaData</w:t>
+      </w:r>
+      <w:proofErr w:type="spellEnd"/>
+      <w:r>
+        <w:t xml:space="preserve"> ausgelesen. Hiermit lassen sich die </w:t>
+      </w:r>
+      <w:proofErr w:type="spellStart"/>
+      <w:r>
+        <w:t>Foreign</w:t>
+      </w:r>
+      <w:proofErr w:type="spellEnd"/>
+      <w:r>
+        <w:t xml:space="preserve"> Keys und deren Herkunft auslesen. </w:t>
       </w:r>
     </w:p>
     <w:p>
@@ -538,7 +750,15 @@
         </w:tabs>
       </w:pPr>
       <w:r>
-        <w:t xml:space="preserve">Das Toll GraphViz wurde bereits gefunden und ist momentan die Gewählte Lösung Änderungen vorbehalten. </w:t>
+        <w:t xml:space="preserve">Das Toll </w:t>
+      </w:r>
+      <w:proofErr w:type="spellStart"/>
+      <w:r>
+        <w:t>GraphViz</w:t>
+      </w:r>
+      <w:proofErr w:type="spellEnd"/>
+      <w:r>
+        <w:t xml:space="preserve"> wurde bereits gefunden und ist momentan die Gewählte Lösung Änderungen vorbehalten. </w:t>
       </w:r>
     </w:p>
     <w:p>
@@ -593,9 +813,176 @@
       <w:r>
         <w:t xml:space="preserve">Um das Programm zu starten muss es in die Umgebungsvariable eingetragen werden um es in der Konsole zu starten. </w:t>
       </w:r>
+    </w:p>
+    <w:p>
+      <w:pPr>
+        <w:tabs>
+          <w:tab w:val="left" w:pos="3801"/>
+        </w:tabs>
+      </w:pPr>
+    </w:p>
+    <w:p>
+      <w:pPr>
+        <w:pStyle w:val="berschrift1"/>
+      </w:pPr>
+      <w:r>
+        <w:lastRenderedPageBreak/>
+        <w:t>Design 2.0</w:t>
+      </w:r>
+    </w:p>
+    <w:p>
+      <w:r>
+        <w:rPr>
+          <w:noProof/>
+          <w:lang w:eastAsia="de-AT"/>
+        </w:rPr>
+        <w:drawing>
+          <wp:anchor distT="0" distB="0" distL="114300" distR="114300" simplePos="0" relativeHeight="251658240" behindDoc="1" locked="0" layoutInCell="1" allowOverlap="1" wp14:anchorId="33AEA368" wp14:editId="4DBF9AEE">
+            <wp:simplePos x="0" y="0"/>
+            <wp:positionH relativeFrom="page">
+              <wp:posOffset>473710</wp:posOffset>
+            </wp:positionH>
+            <wp:positionV relativeFrom="paragraph">
+              <wp:posOffset>603250</wp:posOffset>
+            </wp:positionV>
+            <wp:extent cx="6591802" cy="5267325"/>
+            <wp:effectExtent l="0" t="0" r="0" b="0"/>
+            <wp:wrapTight wrapText="bothSides">
+              <wp:wrapPolygon edited="0">
+                <wp:start x="0" y="0"/>
+                <wp:lineTo x="0" y="21483"/>
+                <wp:lineTo x="21538" y="21483"/>
+                <wp:lineTo x="21538" y="0"/>
+                <wp:lineTo x="0" y="0"/>
+              </wp:wrapPolygon>
+            </wp:wrapTight>
+            <wp:docPr id="2" name="Grafik 2"/>
+            <wp:cNvGraphicFramePr>
+              <a:graphicFrameLocks xmlns:a="http://schemas.openxmlformats.org/drawingml/2006/main" noChangeAspect="1"/>
+            </wp:cNvGraphicFramePr>
+            <a:graphic xmlns:a="http://schemas.openxmlformats.org/drawingml/2006/main">
+              <a:graphicData uri="http://schemas.openxmlformats.org/drawingml/2006/picture">
+                <pic:pic xmlns:pic="http://schemas.openxmlformats.org/drawingml/2006/picture">
+                  <pic:nvPicPr>
+                    <pic:cNvPr id="2" name="UML1.png"/>
+                    <pic:cNvPicPr/>
+                  </pic:nvPicPr>
+                  <pic:blipFill>
+                    <a:blip r:embed="rId9">
+                      <a:extLst>
+                        <a:ext uri="{28A0092B-C50C-407E-A947-70E740481C1C}">
+                          <a14:useLocalDpi xmlns:a14="http://schemas.microsoft.com/office/drawing/2010/main" val="0"/>
+                        </a:ext>
+                      </a:extLst>
+                    </a:blip>
+                    <a:stretch>
+                      <a:fillRect/>
+                    </a:stretch>
+                  </pic:blipFill>
+                  <pic:spPr>
+                    <a:xfrm>
+                      <a:off x="0" y="0"/>
+                      <a:ext cx="6591802" cy="5267325"/>
+                    </a:xfrm>
+                    <a:prstGeom prst="rect">
+                      <a:avLst/>
+                    </a:prstGeom>
+                  </pic:spPr>
+                </pic:pic>
+              </a:graphicData>
+            </a:graphic>
+            <wp14:sizeRelH relativeFrom="page">
+              <wp14:pctWidth>0</wp14:pctWidth>
+            </wp14:sizeRelH>
+            <wp14:sizeRelV relativeFrom="page">
+              <wp14:pctHeight>0</wp14:pctHeight>
+            </wp14:sizeRelV>
+          </wp:anchor>
+        </w:drawing>
+      </w:r>
+      <w:r>
+        <w:t xml:space="preserve">Das Design wurde überarbeitet. </w:t>
+      </w:r>
+      <w:r>
+        <w:t xml:space="preserve">Es wird mittels Objekten gearbeitet um offen für Erweiterungen zu sein. </w:t>
+      </w:r>
+    </w:p>
+    <w:p>
+      <w:pPr>
+        <w:tabs>
+          <w:tab w:val="left" w:pos="3801"/>
+        </w:tabs>
+      </w:pPr>
+      <w:r>
+        <w:t>In Arbeit</w:t>
+      </w:r>
+    </w:p>
+    <w:p>
+      <w:pPr>
+        <w:pStyle w:val="berschrift1"/>
+      </w:pPr>
+      <w:r>
+        <w:t>Zeitaufzeichnung</w:t>
+      </w:r>
+    </w:p>
+    <w:p>
+      <w:r>
+        <w:drawing>
+          <wp:inline distT="0" distB="0" distL="0" distR="0" wp14:anchorId="254FDCA0" wp14:editId="13C0C60F">
+            <wp:extent cx="5210902" cy="1428949"/>
+            <wp:effectExtent l="0" t="0" r="8890" b="0"/>
+            <wp:docPr id="3" name="Grafik 3"/>
+            <wp:cNvGraphicFramePr>
+              <a:graphicFrameLocks xmlns:a="http://schemas.openxmlformats.org/drawingml/2006/main" noChangeAspect="1"/>
+            </wp:cNvGraphicFramePr>
+            <a:graphic xmlns:a="http://schemas.openxmlformats.org/drawingml/2006/main">
+              <a:graphicData uri="http://schemas.openxmlformats.org/drawingml/2006/picture">
+                <pic:pic xmlns:pic="http://schemas.openxmlformats.org/drawingml/2006/picture">
+                  <pic:nvPicPr>
+                    <pic:cNvPr id="1" name=""/>
+                    <pic:cNvPicPr/>
+                  </pic:nvPicPr>
+                  <pic:blipFill>
+                    <a:blip r:embed="rId10"/>
+                    <a:stretch>
+                      <a:fillRect/>
+                    </a:stretch>
+                  </pic:blipFill>
+                  <pic:spPr>
+                    <a:xfrm>
+                      <a:off x="0" y="0"/>
+                      <a:ext cx="5210902" cy="1428949"/>
+                    </a:xfrm>
+                    <a:prstGeom prst="rect">
+                      <a:avLst/>
+                    </a:prstGeom>
+                  </pic:spPr>
+                </pic:pic>
+              </a:graphicData>
+            </a:graphic>
+          </wp:inline>
+        </w:drawing>
+      </w:r>
+    </w:p>
+    <w:p/>
+    <w:p/>
+    <w:p>
+      <w:pPr>
+        <w:pStyle w:val="berschrift1"/>
+      </w:pPr>
       <w:bookmarkStart w:id="0" w:name="_GoBack"/>
       <w:bookmarkEnd w:id="0"/>
-    </w:p>
+      <w:proofErr w:type="spellStart"/>
+      <w:r>
+        <w:lastRenderedPageBreak/>
+        <w:t>GitHub</w:t>
+      </w:r>
+      <w:proofErr w:type="spellEnd"/>
+      <w:r>
+        <w:t xml:space="preserve"> Graphs</w:t>
+      </w:r>
+    </w:p>
+    <w:p/>
     <w:sectPr>
       <w:pgSz w:w="11906" w:h="16838"/>
       <w:pgMar w:top="1417" w:right="1417" w:bottom="1134" w:left="1417" w:header="708" w:footer="708" w:gutter="0"/>
@@ -2133,7 +2520,7 @@
 </file>
 
 <file path=customXml/itemProps1.xml><?xml version="1.0" encoding="utf-8"?>
-<ds:datastoreItem xmlns:ds="http://schemas.openxmlformats.org/officeDocument/2006/customXml" ds:itemID="{189CF954-1117-4013-8CC5-B879F750AC9E}">
+<ds:datastoreItem xmlns:ds="http://schemas.openxmlformats.org/officeDocument/2006/customXml" ds:itemID="{685ACAE6-9DAD-480A-AF57-7BEFAF3C0382}">
   <ds:schemaRefs>
     <ds:schemaRef ds:uri="http://schemas.openxmlformats.org/officeDocument/2006/bibliography"/>
   </ds:schemaRefs>

</xml_diff>

<commit_message>
RM in html und txt Format und ERD
</commit_message>
<xml_diff>
--- a/Angabe.docx
+++ b/Angabe.docx
@@ -44,47 +44,7 @@
           <w:szCs w:val="24"/>
           <w:lang w:eastAsia="de-AT"/>
         </w:rPr>
-        <w:t xml:space="preserve">Erstelle ein Java-Programm, </w:t>
-      </w:r>
-      <w:proofErr w:type="gramStart"/>
-      <w:r>
-        <w:rPr>
-          <w:rFonts w:eastAsia="Times New Roman" w:cs="Times New Roman"/>
-          <w:sz w:val="24"/>
-          <w:szCs w:val="24"/>
-          <w:lang w:eastAsia="de-AT"/>
-        </w:rPr>
-        <w:t>dass</w:t>
-      </w:r>
-      <w:proofErr w:type="gramEnd"/>
-      <w:r>
-        <w:rPr>
-          <w:rFonts w:eastAsia="Times New Roman" w:cs="Times New Roman"/>
-          <w:sz w:val="24"/>
-          <w:szCs w:val="24"/>
-          <w:lang w:eastAsia="de-AT"/>
-        </w:rPr>
-        <w:t xml:space="preserve"> Connection-Parameter und einen Datenbanknamen auf der Kommandozeile entgegennimmt und die Struktur der Datenbank als EER-Diagramm und </w:t>
-      </w:r>
-      <w:proofErr w:type="spellStart"/>
-      <w:r>
-        <w:rPr>
-          <w:rFonts w:eastAsia="Times New Roman" w:cs="Times New Roman"/>
-          <w:sz w:val="24"/>
-          <w:szCs w:val="24"/>
-          <w:lang w:eastAsia="de-AT"/>
-        </w:rPr>
-        <w:t>Relationenmodell</w:t>
-      </w:r>
-      <w:proofErr w:type="spellEnd"/>
-      <w:r>
-        <w:rPr>
-          <w:rFonts w:eastAsia="Times New Roman" w:cs="Times New Roman"/>
-          <w:sz w:val="24"/>
-          <w:szCs w:val="24"/>
-          <w:lang w:eastAsia="de-AT"/>
-        </w:rPr>
-        <w:t xml:space="preserve"> ausgibt (in Dateien geeigneten Formats, also z.B. PNG für das EER und TXT für das RM)</w:t>
+        <w:t>Erstelle ein Java-Programm, dass Connection-Parameter und einen Datenbanknamen auf der Kommandozeile entgegennimmt und die Struktur der Datenbank als EER-Diagramm und Relationenmodell ausgibt (in Dateien geeigneten Formats, also z.B. PNG für das EER und TXT für das RM)</w:t>
       </w:r>
     </w:p>
     <w:p>
@@ -104,47 +64,7 @@
           <w:szCs w:val="24"/>
           <w:lang w:eastAsia="de-AT"/>
         </w:rPr>
-        <w:t xml:space="preserve">Verwende dazu </w:t>
-      </w:r>
-      <w:proofErr w:type="spellStart"/>
-      <w:r>
-        <w:rPr>
-          <w:rFonts w:eastAsia="Times New Roman" w:cs="Times New Roman"/>
-          <w:sz w:val="24"/>
-          <w:szCs w:val="24"/>
-          <w:lang w:eastAsia="de-AT"/>
-        </w:rPr>
-        <w:t>u.A.</w:t>
-      </w:r>
-      <w:proofErr w:type="spellEnd"/>
-      <w:r>
-        <w:rPr>
-          <w:rFonts w:eastAsia="Times New Roman" w:cs="Times New Roman"/>
-          <w:sz w:val="24"/>
-          <w:szCs w:val="24"/>
-          <w:lang w:eastAsia="de-AT"/>
-        </w:rPr>
-        <w:t xml:space="preserve"> das </w:t>
-      </w:r>
-      <w:proofErr w:type="spellStart"/>
-      <w:r>
-        <w:rPr>
-          <w:rFonts w:eastAsia="Times New Roman" w:cs="Times New Roman"/>
-          <w:sz w:val="24"/>
-          <w:szCs w:val="24"/>
-          <w:lang w:eastAsia="de-AT"/>
-        </w:rPr>
-        <w:t>ResultSetMetaData</w:t>
-      </w:r>
-      <w:proofErr w:type="spellEnd"/>
-      <w:r>
-        <w:rPr>
-          <w:rFonts w:eastAsia="Times New Roman" w:cs="Times New Roman"/>
-          <w:sz w:val="24"/>
-          <w:szCs w:val="24"/>
-          <w:lang w:eastAsia="de-AT"/>
-        </w:rPr>
-        <w:t>-Interface, das Methoden zur Bestimmung von Metadaten zur Verfügung stellt.</w:t>
+        <w:t>Verwende dazu u.A. das ResultSetMetaData-Interface, das Methoden zur Bestimmung von Metadaten zur Verfügung stellt.</w:t>
       </w:r>
     </w:p>
     <w:p>
@@ -164,27 +84,7 @@
           <w:szCs w:val="24"/>
           <w:lang w:eastAsia="de-AT"/>
         </w:rPr>
-        <w:t xml:space="preserve">Zum Zeichnen des EER-Diagramms kann eine beliebige Technik eingesetzt werden für die Java-Bibliotheken zur Verfügung stehen: Swing, HTML5, eine </w:t>
-      </w:r>
-      <w:proofErr w:type="spellStart"/>
-      <w:r>
-        <w:rPr>
-          <w:rFonts w:eastAsia="Times New Roman" w:cs="Times New Roman"/>
-          <w:sz w:val="24"/>
-          <w:szCs w:val="24"/>
-          <w:lang w:eastAsia="de-AT"/>
-        </w:rPr>
-        <w:t>WebAPI</w:t>
-      </w:r>
-      <w:proofErr w:type="spellEnd"/>
-      <w:r>
-        <w:rPr>
-          <w:rFonts w:eastAsia="Times New Roman" w:cs="Times New Roman"/>
-          <w:sz w:val="24"/>
-          <w:szCs w:val="24"/>
-          <w:lang w:eastAsia="de-AT"/>
-        </w:rPr>
-        <w:t>, ... . Externe Programme dürfen nur soweit verwendet werden, als sich diese plattformunabhängig auf gleiche Weise ohne Aufwand (sowohl technisch als auch lizenzrechtlich!) einfach nutzen lassen. (also z.B. ein Visio-File generieren ist nicht ok, SVG ist ok, da für alle Plattformen geeignete Werkzeuge zur Verfügung stehen)</w:t>
+        <w:t>Zum Zeichnen des EER-Diagramms kann eine beliebige Technik eingesetzt werden für die Java-Bibliotheken zur Verfügung stehen: Swing, HTML5, eine WebAPI, ... . Externe Programme dürfen nur soweit verwendet werden, als sich diese plattformunabhängig auf gleiche Weise ohne Aufwand (sowohl technisch als auch lizenzrechtlich!) einfach nutzen lassen. (also z.B. ein Visio-File generieren ist nicht ok, SVG ist ok, da für alle Plattformen geeignete Werkzeuge zur Verfügung stehen)</w:t>
       </w:r>
     </w:p>
     <w:p>
@@ -268,27 +168,7 @@
           <w:szCs w:val="24"/>
           <w:lang w:eastAsia="de-AT"/>
         </w:rPr>
-        <w:t xml:space="preserve">korrekte Syntax nach Chen, </w:t>
-      </w:r>
-      <w:proofErr w:type="spellStart"/>
-      <w:r>
-        <w:rPr>
-          <w:rFonts w:eastAsia="Times New Roman" w:cs="Times New Roman"/>
-          <w:sz w:val="24"/>
-          <w:szCs w:val="24"/>
-          <w:lang w:eastAsia="de-AT"/>
-        </w:rPr>
-        <w:t>MinMax</w:t>
-      </w:r>
-      <w:proofErr w:type="spellEnd"/>
-      <w:r>
-        <w:rPr>
-          <w:rFonts w:eastAsia="Times New Roman" w:cs="Times New Roman"/>
-          <w:sz w:val="24"/>
-          <w:szCs w:val="24"/>
-          <w:lang w:eastAsia="de-AT"/>
-        </w:rPr>
-        <w:t xml:space="preserve"> oder IDEFIX</w:t>
+        <w:t>korrekte Syntax nach Chen, MinMax oder IDEFIX</w:t>
       </w:r>
     </w:p>
     <w:p>
@@ -384,27 +264,7 @@
           <w:szCs w:val="24"/>
           <w:lang w:eastAsia="de-AT"/>
         </w:rPr>
-        <w:t xml:space="preserve">Beziehungen zwischen den Tabellen inklusive </w:t>
-      </w:r>
-      <w:proofErr w:type="spellStart"/>
-      <w:r>
-        <w:rPr>
-          <w:rFonts w:eastAsia="Times New Roman" w:cs="Times New Roman"/>
-          <w:sz w:val="24"/>
-          <w:szCs w:val="24"/>
-          <w:lang w:eastAsia="de-AT"/>
-        </w:rPr>
-        <w:t>Kardinalitäten</w:t>
-      </w:r>
-      <w:proofErr w:type="spellEnd"/>
-      <w:r>
-        <w:rPr>
-          <w:rFonts w:eastAsia="Times New Roman" w:cs="Times New Roman"/>
-          <w:sz w:val="24"/>
-          <w:szCs w:val="24"/>
-          <w:lang w:eastAsia="de-AT"/>
-        </w:rPr>
-        <w:t xml:space="preserve"> soweit durch Fremdschlüssel nachvollziehbar. Sind mehrere Interpretationen möglich, so ist nur ein (beliebiger) Fall umzusetzen: 1:n, 1:n schwach, 1:1</w:t>
+        <w:t>Beziehungen zwischen den Tabellen inklusive Kardinalitäten soweit durch Fremdschlüssel nachvollziehbar. Sind mehrere Interpretationen möglich, so ist nur ein (beliebiger) Fall umzusetzen: 1:n, 1:n schwach, 1:1</w:t>
       </w:r>
     </w:p>
     <w:p>
@@ -421,25 +281,14 @@
           <w:lang w:eastAsia="de-AT"/>
         </w:rPr>
       </w:pPr>
-      <w:proofErr w:type="spellStart"/>
-      <w:r>
-        <w:rPr>
-          <w:rFonts w:eastAsia="Times New Roman" w:cs="Times New Roman"/>
-          <w:sz w:val="24"/>
-          <w:szCs w:val="24"/>
-          <w:lang w:eastAsia="de-AT"/>
-        </w:rPr>
-        <w:t>Kardinalitäten</w:t>
-      </w:r>
-      <w:proofErr w:type="spellEnd"/>
-      <w:r>
-        <w:rPr>
-          <w:rFonts w:eastAsia="Times New Roman" w:cs="Times New Roman"/>
-          <w:sz w:val="24"/>
-          <w:szCs w:val="24"/>
-          <w:lang w:eastAsia="de-AT"/>
-        </w:rPr>
-        <w:t> </w:t>
+      <w:r>
+        <w:rPr>
+          <w:rFonts w:eastAsia="Times New Roman" w:cs="Times New Roman"/>
+          <w:sz w:val="24"/>
+          <w:szCs w:val="24"/>
+          <w:lang w:eastAsia="de-AT"/>
+        </w:rPr>
+        <w:t>Kardinalitäten </w:t>
       </w:r>
     </w:p>
     <w:p>
@@ -639,15 +488,7 @@
         </w:tabs>
       </w:pPr>
       <w:r>
-        <w:t xml:space="preserve">In dem </w:t>
-      </w:r>
-      <w:proofErr w:type="spellStart"/>
-      <w:r>
-        <w:t>test</w:t>
-      </w:r>
-      <w:proofErr w:type="spellEnd"/>
-      <w:r>
-        <w:t xml:space="preserve"> Skript wird </w:t>
+        <w:t xml:space="preserve">In dem test Skript wird </w:t>
       </w:r>
     </w:p>
     <w:p>
@@ -657,29 +498,8 @@
           <w:tab w:val="left" w:pos="3801"/>
         </w:tabs>
       </w:pPr>
-      <w:proofErr w:type="spellStart"/>
-      <w:r>
-        <w:t>country</w:t>
-      </w:r>
-      <w:proofErr w:type="spellEnd"/>
-      <w:r>
-        <w:t xml:space="preserve"> CHAR(2) NOT NULL </w:t>
-      </w:r>
-      <w:proofErr w:type="spellStart"/>
-      <w:r>
-        <w:t>default</w:t>
-      </w:r>
-      <w:proofErr w:type="spellEnd"/>
-      <w:r>
-        <w:t xml:space="preserve"> '' REFERENCES countries(</w:t>
-      </w:r>
-      <w:proofErr w:type="spellStart"/>
-      <w:r>
-        <w:t>code</w:t>
-      </w:r>
-      <w:proofErr w:type="spellEnd"/>
-      <w:r>
-        <w:t>),</w:t>
+      <w:r>
+        <w:t>country CHAR(2) NOT NULL default '' REFERENCES countries(code),</w:t>
       </w:r>
     </w:p>
     <w:p>
@@ -690,15 +510,7 @@
         </w:tabs>
       </w:pPr>
       <w:r>
-        <w:t xml:space="preserve">verwendet allerdings lassen sich die REFERENCES mit </w:t>
-      </w:r>
-      <w:proofErr w:type="spellStart"/>
-      <w:r>
-        <w:t>MetaDaten</w:t>
-      </w:r>
-      <w:proofErr w:type="spellEnd"/>
-      <w:r>
-        <w:t xml:space="preserve"> nicht auslesen.</w:t>
+        <w:t>verwendet allerdings lassen sich die REFERENCES mit MetaDaten nicht auslesen.</w:t>
       </w:r>
     </w:p>
     <w:p>
@@ -708,31 +520,7 @@
         </w:tabs>
       </w:pPr>
       <w:r>
-        <w:t xml:space="preserve"> Die </w:t>
-      </w:r>
-      <w:proofErr w:type="spellStart"/>
-      <w:r>
-        <w:t>Meta</w:t>
-      </w:r>
-      <w:proofErr w:type="spellEnd"/>
-      <w:r>
-        <w:t xml:space="preserve"> Daten wurden mit </w:t>
-      </w:r>
-      <w:proofErr w:type="spellStart"/>
-      <w:r>
-        <w:t>DatabaseMetaData</w:t>
-      </w:r>
-      <w:proofErr w:type="spellEnd"/>
-      <w:r>
-        <w:t xml:space="preserve"> ausgelesen. Hiermit lassen sich die </w:t>
-      </w:r>
-      <w:proofErr w:type="spellStart"/>
-      <w:r>
-        <w:t>Foreign</w:t>
-      </w:r>
-      <w:proofErr w:type="spellEnd"/>
-      <w:r>
-        <w:t xml:space="preserve"> Keys und deren Herkunft auslesen. </w:t>
+        <w:t xml:space="preserve"> Die Meta Daten wurden mit DatabaseMetaData ausgelesen. Hiermit lassen sich die Foreign Keys und deren Herkunft auslesen. </w:t>
       </w:r>
     </w:p>
     <w:p>
@@ -750,15 +538,7 @@
         </w:tabs>
       </w:pPr>
       <w:r>
-        <w:t xml:space="preserve">Das Toll </w:t>
-      </w:r>
-      <w:proofErr w:type="spellStart"/>
-      <w:r>
-        <w:t>GraphViz</w:t>
-      </w:r>
-      <w:proofErr w:type="spellEnd"/>
-      <w:r>
-        <w:t xml:space="preserve"> wurde bereits gefunden und ist momentan die Gewählte Lösung Änderungen vorbehalten. </w:t>
+        <w:t xml:space="preserve">Das Toll GraphViz wurde bereits gefunden und ist momentan die Gewählte Lösung Änderungen vorbehalten. </w:t>
       </w:r>
     </w:p>
     <w:p>
@@ -919,19 +699,72 @@
     </w:p>
     <w:p>
       <w:pPr>
-        <w:pStyle w:val="berschrift1"/>
-      </w:pPr>
-      <w:r>
-        <w:t>Zeitaufzeichnung</w:t>
-      </w:r>
-    </w:p>
-    <w:p>
-      <w:r>
+        <w:tabs>
+          <w:tab w:val="left" w:pos="3801"/>
+        </w:tabs>
+        <w:rPr>
+          <w:rFonts w:asciiTheme="majorHAnsi" w:eastAsiaTheme="majorEastAsia" w:hAnsiTheme="majorHAnsi" w:cstheme="majorBidi"/>
+          <w:color w:val="2E74B5" w:themeColor="accent1" w:themeShade="BF"/>
+          <w:sz w:val="32"/>
+          <w:szCs w:val="32"/>
+        </w:rPr>
+      </w:pPr>
+      <w:r>
+        <w:rPr>
+          <w:rFonts w:asciiTheme="majorHAnsi" w:eastAsiaTheme="majorEastAsia" w:hAnsiTheme="majorHAnsi" w:cstheme="majorBidi"/>
+          <w:color w:val="2E74B5" w:themeColor="accent1" w:themeShade="BF"/>
+          <w:sz w:val="32"/>
+          <w:szCs w:val="32"/>
+        </w:rPr>
+        <w:t xml:space="preserve">RM </w:t>
+      </w:r>
+    </w:p>
+    <w:p>
+      <w:pPr>
+        <w:tabs>
+          <w:tab w:val="left" w:pos="3801"/>
+        </w:tabs>
+      </w:pPr>
+      <w:r>
+        <w:t>Das RM wurde anfangs mittels String gelöst aber dann wurde eine Designänderung vorgenommen und dann mittels Objekten realisiert.</w:t>
+      </w:r>
+    </w:p>
+    <w:p>
+      <w:pPr>
+        <w:tabs>
+          <w:tab w:val="left" w:pos="3801"/>
+        </w:tabs>
+      </w:pPr>
+      <w:r>
+        <w:t xml:space="preserve">Die 1. Hürde die zur bewältigen war ist die PK und FK zu kennzeichnen. </w:t>
+      </w:r>
+    </w:p>
+    <w:p>
+      <w:pPr>
+        <w:tabs>
+          <w:tab w:val="left" w:pos="3801"/>
+        </w:tabs>
+        <w:rPr>
+          <w:rFonts w:asciiTheme="majorHAnsi" w:eastAsiaTheme="majorEastAsia" w:hAnsiTheme="majorHAnsi" w:cstheme="majorBidi"/>
+          <w:color w:val="2E74B5" w:themeColor="accent1" w:themeShade="BF"/>
+          <w:sz w:val="32"/>
+          <w:szCs w:val="32"/>
+        </w:rPr>
+      </w:pPr>
+      <w:r>
+        <w:rPr>
+          <w:rFonts w:asciiTheme="majorHAnsi" w:eastAsiaTheme="majorEastAsia" w:hAnsiTheme="majorHAnsi" w:cstheme="majorBidi"/>
+          <w:noProof/>
+          <w:color w:val="2E74B5" w:themeColor="accent1" w:themeShade="BF"/>
+          <w:sz w:val="32"/>
+          <w:szCs w:val="32"/>
+          <w:lang w:eastAsia="de-AT"/>
+        </w:rPr>
         <w:drawing>
-          <wp:inline distT="0" distB="0" distL="0" distR="0" wp14:anchorId="254FDCA0" wp14:editId="13C0C60F">
-            <wp:extent cx="5210902" cy="1428949"/>
-            <wp:effectExtent l="0" t="0" r="8890" b="0"/>
-            <wp:docPr id="3" name="Grafik 3"/>
+          <wp:inline distT="0" distB="0" distL="0" distR="0" wp14:anchorId="3BE50EA6" wp14:editId="4CC2C543">
+            <wp:extent cx="4465320" cy="1340285"/>
+            <wp:effectExtent l="0" t="0" r="0" b="0"/>
+            <wp:docPr id="5" name="Grafik 5"/>
             <wp:cNvGraphicFramePr>
               <a:graphicFrameLocks xmlns:a="http://schemas.openxmlformats.org/drawingml/2006/main" noChangeAspect="1"/>
             </wp:cNvGraphicFramePr>
@@ -951,6 +784,285 @@
                   <pic:spPr>
                     <a:xfrm>
                       <a:off x="0" y="0"/>
+                      <a:ext cx="4487276" cy="1346875"/>
+                    </a:xfrm>
+                    <a:prstGeom prst="rect">
+                      <a:avLst/>
+                    </a:prstGeom>
+                  </pic:spPr>
+                </pic:pic>
+              </a:graphicData>
+            </a:graphic>
+          </wp:inline>
+        </w:drawing>
+      </w:r>
+    </w:p>
+    <w:p>
+      <w:pPr>
+        <w:tabs>
+          <w:tab w:val="left" w:pos="3801"/>
+        </w:tabs>
+      </w:pPr>
+      <w:r>
+        <w:lastRenderedPageBreak/>
+        <w:t>Im Programm gibt es 2 Varianten sich das RM anzeigen zu lassen.</w:t>
+      </w:r>
+    </w:p>
+    <w:p>
+      <w:pPr>
+        <w:pStyle w:val="Listenabsatz"/>
+        <w:numPr>
+          <w:ilvl w:val="0"/>
+          <w:numId w:val="5"/>
+        </w:numPr>
+        <w:tabs>
+          <w:tab w:val="left" w:pos="3801"/>
+        </w:tabs>
+      </w:pPr>
+      <w:r>
+        <w:t>Im .txt Format</w:t>
+      </w:r>
+    </w:p>
+    <w:p>
+      <w:pPr>
+        <w:pStyle w:val="Listenabsatz"/>
+        <w:numPr>
+          <w:ilvl w:val="0"/>
+          <w:numId w:val="5"/>
+        </w:numPr>
+        <w:tabs>
+          <w:tab w:val="left" w:pos="3801"/>
+        </w:tabs>
+      </w:pPr>
+      <w:r>
+        <w:t>Im .html Format</w:t>
+      </w:r>
+    </w:p>
+    <w:p>
+      <w:pPr>
+        <w:tabs>
+          <w:tab w:val="left" w:pos="3801"/>
+        </w:tabs>
+      </w:pPr>
+      <w:r>
+        <w:t>Vorteil des HTML Formats: Es können PK unterstrichen werden und sind somit besser ersichtlich.</w:t>
+      </w:r>
+    </w:p>
+    <w:p>
+      <w:pPr>
+        <w:pStyle w:val="berschrift1"/>
+      </w:pPr>
+    </w:p>
+    <w:p>
+      <w:pPr>
+        <w:rPr>
+          <w:rFonts w:asciiTheme="majorHAnsi" w:eastAsiaTheme="majorEastAsia" w:hAnsiTheme="majorHAnsi" w:cstheme="majorBidi"/>
+          <w:color w:val="2E74B5" w:themeColor="accent1" w:themeShade="BF"/>
+          <w:sz w:val="32"/>
+          <w:szCs w:val="32"/>
+        </w:rPr>
+      </w:pPr>
+      <w:r>
+        <w:rPr>
+          <w:rFonts w:asciiTheme="majorHAnsi" w:eastAsiaTheme="majorEastAsia" w:hAnsiTheme="majorHAnsi" w:cstheme="majorBidi"/>
+          <w:color w:val="2E74B5" w:themeColor="accent1" w:themeShade="BF"/>
+          <w:sz w:val="32"/>
+          <w:szCs w:val="32"/>
+        </w:rPr>
+        <w:t>ERD</w:t>
+      </w:r>
+    </w:p>
+    <w:p>
+      <w:r>
+        <w:t xml:space="preserve">Das ERD wurde mittels GraphViz im .dot Format gelöst. </w:t>
+      </w:r>
+    </w:p>
+    <w:p>
+      <w:pPr>
+        <w:rPr>
+          <w:color w:val="2E74B5" w:themeColor="accent1" w:themeShade="BF"/>
+          <w:u w:val="single"/>
+        </w:rPr>
+      </w:pPr>
+      <w:r>
+        <w:t xml:space="preserve">Hierzu: </w:t>
+      </w:r>
+      <w:hyperlink r:id="rId11" w:history="1">
+        <w:r>
+          <w:rPr>
+            <w:rStyle w:val="Hyperlink"/>
+            <w:color w:val="034990" w:themeColor="hyperlink" w:themeShade="BF"/>
+          </w:rPr>
+          <w:t>http://www.graphviz.org/pdf/dotguide.pdf</w:t>
+        </w:r>
+      </w:hyperlink>
+    </w:p>
+    <w:p>
+      <w:r>
+        <w:rPr>
+          <w:noProof/>
+          <w:lang w:eastAsia="de-AT"/>
+        </w:rPr>
+        <w:drawing>
+          <wp:inline distT="0" distB="0" distL="0" distR="0" wp14:anchorId="22CDD394" wp14:editId="790DE9B1">
+            <wp:extent cx="5760720" cy="3145155"/>
+            <wp:effectExtent l="0" t="0" r="0" b="0"/>
+            <wp:docPr id="6" name="Grafik 6"/>
+            <wp:cNvGraphicFramePr>
+              <a:graphicFrameLocks xmlns:a="http://schemas.openxmlformats.org/drawingml/2006/main" noChangeAspect="1"/>
+            </wp:cNvGraphicFramePr>
+            <a:graphic xmlns:a="http://schemas.openxmlformats.org/drawingml/2006/main">
+              <a:graphicData uri="http://schemas.openxmlformats.org/drawingml/2006/picture">
+                <pic:pic xmlns:pic="http://schemas.openxmlformats.org/drawingml/2006/picture">
+                  <pic:nvPicPr>
+                    <pic:cNvPr id="1" name=""/>
+                    <pic:cNvPicPr/>
+                  </pic:nvPicPr>
+                  <pic:blipFill>
+                    <a:blip r:embed="rId12"/>
+                    <a:stretch>
+                      <a:fillRect/>
+                    </a:stretch>
+                  </pic:blipFill>
+                  <pic:spPr>
+                    <a:xfrm>
+                      <a:off x="0" y="0"/>
+                      <a:ext cx="5760720" cy="3145155"/>
+                    </a:xfrm>
+                    <a:prstGeom prst="rect">
+                      <a:avLst/>
+                    </a:prstGeom>
+                  </pic:spPr>
+                </pic:pic>
+              </a:graphicData>
+            </a:graphic>
+          </wp:inline>
+        </w:drawing>
+      </w:r>
+    </w:p>
+    <w:p>
+      <w:r>
+        <w:t xml:space="preserve">Hier wird der Grundlegende Aufbau eines dot-Files gezeigt. </w:t>
+      </w:r>
+      <w:r>
+        <w:t xml:space="preserve">Wobei ein -&gt; im File auch ein -&gt; in der Grafik bedeutet. </w:t>
+      </w:r>
+    </w:p>
+    <w:p>
+      <w:r>
+        <w:rPr>
+          <w:noProof/>
+          <w:lang w:eastAsia="de-AT"/>
+        </w:rPr>
+        <w:drawing>
+          <wp:anchor distT="0" distB="0" distL="114300" distR="114300" simplePos="0" relativeHeight="251659264" behindDoc="1" locked="0" layoutInCell="1" allowOverlap="1">
+            <wp:simplePos x="0" y="0"/>
+            <wp:positionH relativeFrom="margin">
+              <wp:align>left</wp:align>
+            </wp:positionH>
+            <wp:positionV relativeFrom="paragraph">
+              <wp:posOffset>8890</wp:posOffset>
+            </wp:positionV>
+            <wp:extent cx="2743200" cy="2743200"/>
+            <wp:effectExtent l="0" t="0" r="0" b="0"/>
+            <wp:wrapTight wrapText="bothSides">
+              <wp:wrapPolygon edited="0">
+                <wp:start x="0" y="0"/>
+                <wp:lineTo x="0" y="21450"/>
+                <wp:lineTo x="21450" y="21450"/>
+                <wp:lineTo x="21450" y="0"/>
+                <wp:lineTo x="0" y="0"/>
+              </wp:wrapPolygon>
+            </wp:wrapTight>
+            <wp:docPr id="7" name="Grafik 7"/>
+            <wp:cNvGraphicFramePr>
+              <a:graphicFrameLocks xmlns:a="http://schemas.openxmlformats.org/drawingml/2006/main" noChangeAspect="1"/>
+            </wp:cNvGraphicFramePr>
+            <a:graphic xmlns:a="http://schemas.openxmlformats.org/drawingml/2006/main">
+              <a:graphicData uri="http://schemas.openxmlformats.org/drawingml/2006/picture">
+                <pic:pic xmlns:pic="http://schemas.openxmlformats.org/drawingml/2006/picture">
+                  <pic:nvPicPr>
+                    <pic:cNvPr id="1" name=""/>
+                    <pic:cNvPicPr/>
+                  </pic:nvPicPr>
+                  <pic:blipFill>
+                    <a:blip r:embed="rId13">
+                      <a:extLst>
+                        <a:ext uri="{28A0092B-C50C-407E-A947-70E740481C1C}">
+                          <a14:useLocalDpi xmlns:a14="http://schemas.microsoft.com/office/drawing/2010/main" val="0"/>
+                        </a:ext>
+                      </a:extLst>
+                    </a:blip>
+                    <a:stretch>
+                      <a:fillRect/>
+                    </a:stretch>
+                  </pic:blipFill>
+                  <pic:spPr>
+                    <a:xfrm>
+                      <a:off x="0" y="0"/>
+                      <a:ext cx="2743200" cy="2743200"/>
+                    </a:xfrm>
+                    <a:prstGeom prst="rect">
+                      <a:avLst/>
+                    </a:prstGeom>
+                  </pic:spPr>
+                </pic:pic>
+              </a:graphicData>
+            </a:graphic>
+            <wp14:sizeRelH relativeFrom="page">
+              <wp14:pctWidth>0</wp14:pctWidth>
+            </wp14:sizeRelH>
+            <wp14:sizeRelV relativeFrom="page">
+              <wp14:pctHeight>0</wp14:pctHeight>
+            </wp14:sizeRelV>
+          </wp:anchor>
+        </w:drawing>
+      </w:r>
+      <w:r>
+        <w:t>Hier sieht man das Ergebnis des oben aufgezeigten Example.</w:t>
+      </w:r>
+      <w:bookmarkStart w:id="0" w:name="_GoBack"/>
+      <w:bookmarkEnd w:id="0"/>
+    </w:p>
+    <w:p>
+      <w:pPr>
+        <w:pStyle w:val="berschrift1"/>
+      </w:pPr>
+      <w:r>
+        <w:lastRenderedPageBreak/>
+        <w:t>Zeitaufzeichnung</w:t>
+      </w:r>
+    </w:p>
+    <w:p>
+      <w:r>
+        <w:rPr>
+          <w:noProof/>
+          <w:lang w:eastAsia="de-AT"/>
+        </w:rPr>
+        <w:drawing>
+          <wp:inline distT="0" distB="0" distL="0" distR="0" wp14:anchorId="254FDCA0" wp14:editId="13C0C60F">
+            <wp:extent cx="5210902" cy="1428949"/>
+            <wp:effectExtent l="0" t="0" r="8890" b="0"/>
+            <wp:docPr id="3" name="Grafik 3"/>
+            <wp:cNvGraphicFramePr>
+              <a:graphicFrameLocks xmlns:a="http://schemas.openxmlformats.org/drawingml/2006/main" noChangeAspect="1"/>
+            </wp:cNvGraphicFramePr>
+            <a:graphic xmlns:a="http://schemas.openxmlformats.org/drawingml/2006/main">
+              <a:graphicData uri="http://schemas.openxmlformats.org/drawingml/2006/picture">
+                <pic:pic xmlns:pic="http://schemas.openxmlformats.org/drawingml/2006/picture">
+                  <pic:nvPicPr>
+                    <pic:cNvPr id="1" name=""/>
+                    <pic:cNvPicPr/>
+                  </pic:nvPicPr>
+                  <pic:blipFill>
+                    <a:blip r:embed="rId14"/>
+                    <a:stretch>
+                      <a:fillRect/>
+                    </a:stretch>
+                  </pic:blipFill>
+                  <pic:spPr>
+                    <a:xfrm>
+                      <a:off x="0" y="0"/>
                       <a:ext cx="5210902" cy="1428949"/>
                     </a:xfrm>
                     <a:prstGeom prst="rect">
@@ -970,19 +1082,53 @@
       <w:pPr>
         <w:pStyle w:val="berschrift1"/>
       </w:pPr>
-      <w:bookmarkStart w:id="0" w:name="_GoBack"/>
-      <w:bookmarkEnd w:id="0"/>
-      <w:proofErr w:type="spellStart"/>
-      <w:r>
-        <w:lastRenderedPageBreak/>
-        <w:t>GitHub</w:t>
-      </w:r>
-      <w:proofErr w:type="spellEnd"/>
-      <w:r>
-        <w:t xml:space="preserve"> Graphs</w:t>
-      </w:r>
-    </w:p>
-    <w:p/>
+      <w:r>
+        <w:t>GitHub Graphs</w:t>
+      </w:r>
+    </w:p>
+    <w:p>
+      <w:r>
+        <w:rPr>
+          <w:noProof/>
+          <w:lang w:eastAsia="de-AT"/>
+        </w:rPr>
+        <w:drawing>
+          <wp:inline distT="0" distB="0" distL="0" distR="0" wp14:anchorId="2BEAA6C9" wp14:editId="1182F9CA">
+            <wp:extent cx="5760720" cy="3041015"/>
+            <wp:effectExtent l="0" t="0" r="0" b="6985"/>
+            <wp:docPr id="4" name="Grafik 4"/>
+            <wp:cNvGraphicFramePr>
+              <a:graphicFrameLocks xmlns:a="http://schemas.openxmlformats.org/drawingml/2006/main" noChangeAspect="1"/>
+            </wp:cNvGraphicFramePr>
+            <a:graphic xmlns:a="http://schemas.openxmlformats.org/drawingml/2006/main">
+              <a:graphicData uri="http://schemas.openxmlformats.org/drawingml/2006/picture">
+                <pic:pic xmlns:pic="http://schemas.openxmlformats.org/drawingml/2006/picture">
+                  <pic:nvPicPr>
+                    <pic:cNvPr id="1" name=""/>
+                    <pic:cNvPicPr/>
+                  </pic:nvPicPr>
+                  <pic:blipFill>
+                    <a:blip r:embed="rId15"/>
+                    <a:stretch>
+                      <a:fillRect/>
+                    </a:stretch>
+                  </pic:blipFill>
+                  <pic:spPr>
+                    <a:xfrm>
+                      <a:off x="0" y="0"/>
+                      <a:ext cx="5760720" cy="3041015"/>
+                    </a:xfrm>
+                    <a:prstGeom prst="rect">
+                      <a:avLst/>
+                    </a:prstGeom>
+                  </pic:spPr>
+                </pic:pic>
+              </a:graphicData>
+            </a:graphic>
+          </wp:inline>
+        </w:drawing>
+      </w:r>
+    </w:p>
     <w:sectPr>
       <w:pgSz w:w="11906" w:h="16838"/>
       <w:pgMar w:top="1417" w:right="1417" w:bottom="1134" w:left="1417" w:header="708" w:footer="708" w:gutter="0"/>
@@ -1594,7 +1740,7 @@
   <w:abstractNum w:abstractNumId="4">
     <w:nsid w:val="72E75901"/>
     <w:multiLevelType w:val="hybridMultilevel"/>
-    <w:tmpl w:val="731C95FC"/>
+    <w:tmpl w:val="7BBEA996"/>
     <w:lvl w:ilvl="0" w:tplc="0C070001">
       <w:start w:val="1"/>
       <w:numFmt w:val="bullet"/>
@@ -2520,7 +2666,7 @@
 </file>
 
 <file path=customXml/itemProps1.xml><?xml version="1.0" encoding="utf-8"?>
-<ds:datastoreItem xmlns:ds="http://schemas.openxmlformats.org/officeDocument/2006/customXml" ds:itemID="{685ACAE6-9DAD-480A-AF57-7BEFAF3C0382}">
+<ds:datastoreItem xmlns:ds="http://schemas.openxmlformats.org/officeDocument/2006/customXml" ds:itemID="{C2000989-16EE-4BA3-B430-0EC490956F0E}">
   <ds:schemaRefs>
     <ds:schemaRef ds:uri="http://schemas.openxmlformats.org/officeDocument/2006/bibliography"/>
   </ds:schemaRefs>

</xml_diff>